<commit_message>
fix: analysis report 1 joscasvaz.
Some minor changes added to the doc -no critical issues solved-.
</commit_message>
<xml_diff>
--- a/reports/Student #1/Entregable 1/Analysis report joscasvaz.docx
+++ b/reports/Student #1/Entregable 1/Analysis report joscasvaz.docx
@@ -1296,7 +1296,7 @@
               <w:vertAlign w:val="baseline"/>
               <w:rtl w:val="0"/>
             </w:rPr>
-            <w:t xml:space="preserve">3</w:t>
+            <w:t xml:space="preserve">2</w:t>
           </w:r>
           <w:r>
             <w:fldChar w:fldCharType="end"/>
@@ -1857,7 +1857,7 @@
                 <w:szCs w:val="22"/>
                 <w:rtl w:val="0"/>
               </w:rPr>
-              <w:t xml:space="preserve">: Se nos exige realizar una customización de la página con algunas pautas, pero hay ciertas incompletitudes. Por ejemplo, dejan a nuestra arbitrariedad qué colores emplear. Además sería más apropiado considerar el cambio de apariencia como un requisito no funcional.</w:t>
+              <w:t xml:space="preserve">: no se han encontrado incongruencias en el enunciado.</w:t>
             </w:r>
           </w:p>
         </w:tc>
@@ -1961,7 +1961,7 @@
                 <w:szCs w:val="22"/>
                 <w:rtl w:val="0"/>
               </w:rPr>
-              <w:t xml:space="preserve">: Tendremos en cuenta la utilización de una paleta de colores legible y que no fatigue la visión.</w:t>
+              <w:t xml:space="preserve">: desarrollar con normalidad el requisito.</w:t>
             </w:r>
           </w:p>
         </w:tc>
@@ -2065,7 +2065,7 @@
                 <w:szCs w:val="22"/>
                 <w:rtl w:val="0"/>
               </w:rPr>
-              <w:t xml:space="preserve">: Se consultará la apariencia de la página con el cliente.</w:t>
+              <w:t xml:space="preserve">: no hay cambios sustanciales en el requisito, así que no hay necesidad de validar ninguna modificación en el mismo. Se desarrollará conforme se solicita por parte del cliente.</w:t>
             </w:r>
           </w:p>
         </w:tc>
@@ -2087,41 +2087,27 @@
     </w:p>
     <w:p>
       <w:pPr>
-        <w:rPr>
-          <w:rFonts w:ascii="Montserrat" w:cs="Montserrat" w:eastAsia="Montserrat" w:hAnsi="Montserrat"/>
-          <w:sz w:val="22"/>
-          <w:szCs w:val="22"/>
+        <w:pStyle w:val="Heading1"/>
+        <w:rPr>
+          <w:rFonts w:ascii="Montserrat" w:cs="Montserrat" w:eastAsia="Montserrat" w:hAnsi="Montserrat"/>
+          <w:sz w:val="34"/>
+          <w:szCs w:val="34"/>
         </w:rPr>
       </w:pPr>
-      <w:r>
-        <w:rPr>
-          <w:rtl w:val="0"/>
-        </w:rPr>
+      <w:bookmarkStart w:colFirst="0" w:colLast="0" w:name="_uz9m4rzi8bui" w:id="4"/>
+      <w:bookmarkEnd w:id="4"/>
+      <w:r>
+        <w:rPr>
+          <w:rFonts w:ascii="Montserrat" w:cs="Montserrat" w:eastAsia="Montserrat" w:hAnsi="Montserrat"/>
+          <w:sz w:val="34"/>
+          <w:szCs w:val="34"/>
+          <w:rtl w:val="0"/>
+        </w:rPr>
+        <w:t xml:space="preserve">5. Conclusiones</w:t>
       </w:r>
     </w:p>
     <w:p>
       <w:pPr>
-        <w:pStyle w:val="Heading1"/>
-        <w:rPr>
-          <w:rFonts w:ascii="Montserrat" w:cs="Montserrat" w:eastAsia="Montserrat" w:hAnsi="Montserrat"/>
-          <w:sz w:val="34"/>
-          <w:szCs w:val="34"/>
-        </w:rPr>
-      </w:pPr>
-      <w:bookmarkStart w:colFirst="0" w:colLast="0" w:name="_uz9m4rzi8bui" w:id="4"/>
-      <w:bookmarkEnd w:id="4"/>
-      <w:r>
-        <w:rPr>
-          <w:rFonts w:ascii="Montserrat" w:cs="Montserrat" w:eastAsia="Montserrat" w:hAnsi="Montserrat"/>
-          <w:sz w:val="34"/>
-          <w:szCs w:val="34"/>
-          <w:rtl w:val="0"/>
-        </w:rPr>
-        <w:t xml:space="preserve">5. Conclusiones</w:t>
-      </w:r>
-    </w:p>
-    <w:p>
-      <w:pPr>
         <w:rPr>
           <w:rFonts w:ascii="Montserrat" w:cs="Montserrat" w:eastAsia="Montserrat" w:hAnsi="Montserrat"/>
           <w:sz w:val="22"/>
@@ -2135,7 +2121,7 @@
           <w:szCs w:val="22"/>
           <w:rtl w:val="0"/>
         </w:rPr>
-        <w:t xml:space="preserve">He encontrado dos posibles incompletitudes en el Functional requirement 1. La conclusión final consiste en consultar a nuestro cliente acerca de las decisiones adoptadas. No serán decisiones críticas para el éxito del proyecto, ya que son cuestiones esencialmente no funcionales poco costosas de resolver.</w:t>
+        <w:t xml:space="preserve">No se han encontrado incongruencias y se procederá a desarrollar los requisitos con normalidad.</w:t>
       </w:r>
     </w:p>
     <w:p>

</xml_diff>